<commit_message>
Small changes in formatting and refactoring
</commit_message>
<xml_diff>
--- a/Tests/Test Data/docx/RKDOCXRunAttributeWriterTest/bold-italic-fontname.docx
+++ b/Tests/Test Data/docx/RKDOCXRunAttributeWriterTest/bold-italic-fontname.docx
@@ -5,11 +5,11 @@
     <w:p>
       <w:r>
         <w:rPr>
-          <w:i/>
-          <w:b/>
           <w:rFonts w:ascii="Arial" w:cs="Arial" w:eastAsia="Arial" w:hAnsi="Arial"/>
           <w:sz w:val="24"/>
           <w:szCs w:val="24"/>
+          <w:b/>
+          <w:i/>
         </w:rPr>
         <w:t xml:space="preserve">Bold Italic Font Name Test (Arial)</w:t>
       </w:r>

</xml_diff>